<commit_message>
Foi adicionado um novo caso de uso Driagrama de classes Descrição de Caso de Uso
</commit_message>
<xml_diff>
--- a/Gerenciamento/AlugueLinkDocumentoDeVisão.docx
+++ b/Gerenciamento/AlugueLinkDocumentoDeVisão.docx
@@ -87,7 +87,7 @@
           </mc:Choice>
           <mc:Fallback>
             <w:pict>
-              <v:group w14:anchorId="210BE603" id="Group 1" o:spid="_x0000_s1026" style="width:467.95pt;height:.75pt;mso-position-horizontal-relative:char;mso-position-vertical-relative:line" coordsize="59429,95" o:gfxdata="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">
+              <v:group w14:anchorId="3652EB16" id="Group 1" o:spid="_x0000_s1026" style="width:467.95pt;height:.75pt;mso-position-horizontal-relative:char;mso-position-vertical-relative:line" coordsize="59429,95" o:gfxdata="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">
                 <v:shape id="Graphic 2" o:spid="_x0000_s1027" style="position:absolute;top:47;width:59429;height:13;visibility:visible;mso-wrap-style:square;v-text-anchor:top" coordsize="5942965,1270" o:gfxdata="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" path="m,l5942964,e" filled="f">
                   <v:path arrowok="t"/>
                 </v:shape>
@@ -181,7 +181,7 @@
           </mc:Choice>
           <mc:Fallback>
             <w:pict>
-              <v:shape w14:anchorId="62A00C03" id="Graphic 3" o:spid="_x0000_s1026" style="position:absolute;margin-left:72.35pt;margin-top:36.4pt;width:467.95pt;height:.1pt;z-index:-15728128;visibility:visible;mso-wrap-style:square;mso-wrap-distance-left:0;mso-wrap-distance-top:0;mso-wrap-distance-right:0;mso-wrap-distance-bottom:0;mso-position-horizontal:absolute;mso-position-horizontal-relative:page;mso-position-vertical:absolute;mso-position-vertical-relative:text;v-text-anchor:top" coordsize="5942965,1270" o:gfxdata="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" path="m5942964,l,e" filled="f">
+              <v:shape w14:anchorId="643E6925" id="Graphic 3" o:spid="_x0000_s1026" style="position:absolute;margin-left:72.35pt;margin-top:36.4pt;width:467.95pt;height:.1pt;z-index:-15728128;visibility:visible;mso-wrap-style:square;mso-wrap-distance-left:0;mso-wrap-distance-top:0;mso-wrap-distance-right:0;mso-wrap-distance-bottom:0;mso-position-horizontal:absolute;mso-position-horizontal-relative:page;mso-position-vertical:absolute;mso-position-vertical-relative:text;v-text-anchor:top" coordsize="5942965,1270" o:gfxdata="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" path="m5942964,l,e" filled="f">
                 <v:path arrowok="t"/>
                 <w10:wrap type="topAndBottom" anchorx="page"/>
               </v:shape>
@@ -954,7 +954,7 @@
               <w:rPr>
                 <w:sz w:val="20"/>
               </w:rPr>
-              <w:t>3.0</w:t>
+              <w:t>2.2</w:t>
             </w:r>
           </w:p>
         </w:tc>
@@ -1039,7 +1039,7 @@
               <w:rPr>
                 <w:sz w:val="20"/>
               </w:rPr>
-              <w:t>4.0</w:t>
+              <w:t>2.3</w:t>
             </w:r>
           </w:p>
         </w:tc>
@@ -1060,6 +1060,91 @@
                 <w:sz w:val="20"/>
               </w:rPr>
               <w:t>Atualização Geral do Documento</w:t>
+            </w:r>
+          </w:p>
+        </w:tc>
+        <w:tc>
+          <w:tcPr>
+            <w:tcW w:w="2305" w:type="dxa"/>
+          </w:tcPr>
+          <w:p>
+            <w:pPr>
+              <w:pStyle w:val="TableParagraph"/>
+              <w:jc w:val="center"/>
+              <w:rPr>
+                <w:sz w:val="20"/>
+              </w:rPr>
+            </w:pPr>
+            <w:r>
+              <w:rPr>
+                <w:sz w:val="20"/>
+              </w:rPr>
+              <w:t>Eduardo</w:t>
+            </w:r>
+          </w:p>
+        </w:tc>
+      </w:tr>
+      <w:tr>
+        <w:trPr>
+          <w:trHeight w:val="350"/>
+        </w:trPr>
+        <w:tc>
+          <w:tcPr>
+            <w:tcW w:w="2305" w:type="dxa"/>
+          </w:tcPr>
+          <w:p>
+            <w:pPr>
+              <w:pStyle w:val="TableParagraph"/>
+              <w:jc w:val="center"/>
+              <w:rPr>
+                <w:sz w:val="20"/>
+              </w:rPr>
+            </w:pPr>
+            <w:r>
+              <w:rPr>
+                <w:sz w:val="20"/>
+              </w:rPr>
+              <w:t>20/08/2025</w:t>
+            </w:r>
+          </w:p>
+        </w:tc>
+        <w:tc>
+          <w:tcPr>
+            <w:tcW w:w="1153" w:type="dxa"/>
+          </w:tcPr>
+          <w:p>
+            <w:pPr>
+              <w:pStyle w:val="TableParagraph"/>
+              <w:jc w:val="center"/>
+              <w:rPr>
+                <w:sz w:val="20"/>
+              </w:rPr>
+            </w:pPr>
+            <w:r>
+              <w:rPr>
+                <w:sz w:val="20"/>
+              </w:rPr>
+              <w:t>3.0</w:t>
+            </w:r>
+          </w:p>
+        </w:tc>
+        <w:tc>
+          <w:tcPr>
+            <w:tcW w:w="3746" w:type="dxa"/>
+          </w:tcPr>
+          <w:p>
+            <w:pPr>
+              <w:pStyle w:val="TableParagraph"/>
+              <w:jc w:val="center"/>
+              <w:rPr>
+                <w:sz w:val="20"/>
+              </w:rPr>
+            </w:pPr>
+            <w:r>
+              <w:rPr>
+                <w:sz w:val="20"/>
+              </w:rPr>
+              <w:t>Alteração de Requisito</w:t>
             </w:r>
           </w:p>
         </w:tc>
@@ -14187,6 +14272,7 @@
                                   <w:spacing w:before="29" w:line="224" w:lineRule="exact"/>
                                   <w:ind w:left="217"/>
                                   <w:rPr>
+                                    <w:spacing w:val="-5"/>
                                     <w:sz w:val="20"/>
                                   </w:rPr>
                                 </w:pPr>
@@ -14209,14 +14295,7 @@
                                     <w:spacing w:val="-5"/>
                                     <w:sz w:val="20"/>
                                   </w:rPr>
-                                  <w:t>4</w:t>
-                                </w:r>
-                                <w:r>
-                                  <w:rPr>
-                                    <w:spacing w:val="-5"/>
-                                    <w:sz w:val="20"/>
-                                  </w:rPr>
-                                  <w:t>.0</w:t>
+                                  <w:t>3.0</w:t>
                                 </w:r>
                               </w:p>
                             </w:tc>
@@ -14414,6 +14493,7 @@
                             <w:spacing w:before="29" w:line="224" w:lineRule="exact"/>
                             <w:ind w:left="217"/>
                             <w:rPr>
+                              <w:spacing w:val="-5"/>
                               <w:sz w:val="20"/>
                             </w:rPr>
                           </w:pPr>
@@ -14436,14 +14516,7 @@
                               <w:spacing w:val="-5"/>
                               <w:sz w:val="20"/>
                             </w:rPr>
-                            <w:t>4</w:t>
-                          </w:r>
-                          <w:r>
-                            <w:rPr>
-                              <w:spacing w:val="-5"/>
-                              <w:sz w:val="20"/>
-                            </w:rPr>
-                            <w:t>.0</w:t>
+                            <w:t>3.0</w:t>
                           </w:r>
                         </w:p>
                       </w:tc>

</xml_diff>